<commit_message>
added updated doc file
</commit_message>
<xml_diff>
--- a/Assignment-1-sheet.docx
+++ b/Assignment-1-sheet.docx
@@ -1,6 +1,6 @@
 
 <file path=word/document.xml><?xml version="1.0" encoding="utf-8"?>
-<w:document xmlns:wpc="http://schemas.microsoft.com/office/word/2010/wordprocessingCanvas" xmlns:mc="http://schemas.openxmlformats.org/markup-compatibility/2006" xmlns:o="urn:schemas-microsoft-com:office:office" xmlns:r="http://schemas.openxmlformats.org/officeDocument/2006/relationships" xmlns:m="http://schemas.openxmlformats.org/officeDocument/2006/math" xmlns:v="urn:schemas-microsoft-com:vml" xmlns:wp14="http://schemas.microsoft.com/office/word/2010/wordprocessingDrawing" xmlns:wp="http://schemas.openxmlformats.org/drawingml/2006/wordprocessingDrawing" xmlns:w10="urn:schemas-microsoft-com:office:word" xmlns:w="http://schemas.openxmlformats.org/wordprocessingml/2006/main" xmlns:w14="http://schemas.microsoft.com/office/word/2010/wordml" xmlns:w15="http://schemas.microsoft.com/office/word/2012/wordml" xmlns:wpg="http://schemas.microsoft.com/office/word/2010/wordprocessingGroup" xmlns:wpi="http://schemas.microsoft.com/office/word/2010/wordprocessingInk" xmlns:wne="http://schemas.microsoft.com/office/word/2006/wordml" xmlns:wps="http://schemas.microsoft.com/office/word/2010/wordprocessingShape" mc:Ignorable="w14 w15 wp14">
+<w:document xmlns:wpc="http://schemas.microsoft.com/office/word/2010/wordprocessingCanvas" xmlns:cx="http://schemas.microsoft.com/office/drawing/2014/chartex" xmlns:cx1="http://schemas.microsoft.com/office/drawing/2015/9/8/chartex" xmlns:cx2="http://schemas.microsoft.com/office/drawing/2015/10/21/chartex" xmlns:cx3="http://schemas.microsoft.com/office/drawing/2016/5/9/chartex" xmlns:cx4="http://schemas.microsoft.com/office/drawing/2016/5/10/chartex" xmlns:cx5="http://schemas.microsoft.com/office/drawing/2016/5/11/chartex" xmlns:cx6="http://schemas.microsoft.com/office/drawing/2016/5/12/chartex" xmlns:cx7="http://schemas.microsoft.com/office/drawing/2016/5/13/chartex" xmlns:cx8="http://schemas.microsoft.com/office/drawing/2016/5/14/chartex" xmlns:mc="http://schemas.openxmlformats.org/markup-compatibility/2006" xmlns:aink="http://schemas.microsoft.com/office/drawing/2016/ink" xmlns:am3d="http://schemas.microsoft.com/office/drawing/2017/model3d" xmlns:o="urn:schemas-microsoft-com:office:office" xmlns:r="http://schemas.openxmlformats.org/officeDocument/2006/relationships" xmlns:m="http://schemas.openxmlformats.org/officeDocument/2006/math" xmlns:v="urn:schemas-microsoft-com:vml" xmlns:wp14="http://schemas.microsoft.com/office/word/2010/wordprocessingDrawing" xmlns:wp="http://schemas.openxmlformats.org/drawingml/2006/wordprocessingDrawing" xmlns:w10="urn:schemas-microsoft-com:office:word" xmlns:w="http://schemas.openxmlformats.org/wordprocessingml/2006/main" xmlns:w14="http://schemas.microsoft.com/office/word/2010/wordml" xmlns:w15="http://schemas.microsoft.com/office/word/2012/wordml" xmlns:w16cex="http://schemas.microsoft.com/office/word/2018/wordml/cex" xmlns:w16cid="http://schemas.microsoft.com/office/word/2016/wordml/cid" xmlns:w16="http://schemas.microsoft.com/office/word/2018/wordml" xmlns:w16sdtdh="http://schemas.microsoft.com/office/word/2020/wordml/sdtdatahash" xmlns:w16se="http://schemas.microsoft.com/office/word/2015/wordml/symex" xmlns:wpg="http://schemas.microsoft.com/office/word/2010/wordprocessingGroup" xmlns:wpi="http://schemas.microsoft.com/office/word/2010/wordprocessingInk" xmlns:wne="http://schemas.microsoft.com/office/word/2006/wordml" xmlns:wps="http://schemas.microsoft.com/office/word/2010/wordprocessingShape" mc:Ignorable="w14 w15 w16se w16cid w16 w16cex w16sdtdh wp14">
   <w:body>
     <w:p>
       <w:pPr>
@@ -347,6 +347,15 @@
               </w:rPr>
               <w:t xml:space="preserve">First Name:            </w:t>
             </w:r>
+            <w:r>
+              <w:rPr>
+                <w:b w:val="0"/>
+                <w:bCs w:val="0"/>
+                <w:sz w:val="24"/>
+                <w:szCs w:val="24"/>
+              </w:rPr>
+              <w:t>David</w:t>
+            </w:r>
           </w:p>
         </w:tc>
         <w:tc>
@@ -388,6 +397,15 @@
                 <w:szCs w:val="24"/>
               </w:rPr>
               <w:t xml:space="preserve">Last Name:        </w:t>
+            </w:r>
+            <w:r>
+              <w:rPr>
+                <w:b w:val="0"/>
+                <w:bCs w:val="0"/>
+                <w:sz w:val="24"/>
+                <w:szCs w:val="24"/>
+              </w:rPr>
+              <w:t>Stothers</w:t>
             </w:r>
           </w:p>
         </w:tc>
@@ -435,6 +453,15 @@
               </w:rPr>
               <w:t xml:space="preserve">Student ID:        </w:t>
             </w:r>
+            <w:r>
+              <w:rPr>
+                <w:b w:val="0"/>
+                <w:bCs w:val="0"/>
+                <w:sz w:val="24"/>
+                <w:szCs w:val="24"/>
+              </w:rPr>
+              <w:t>0643608</w:t>
+            </w:r>
           </w:p>
         </w:tc>
         <w:tc>
@@ -561,7 +588,7 @@
         <w:tblLook w:val="04A0" w:firstRow="1" w:lastRow="0" w:firstColumn="1" w:lastColumn="0" w:noHBand="0" w:noVBand="1"/>
       </w:tblPr>
       <w:tblGrid>
-        <w:gridCol w:w="10627"/>
+        <w:gridCol w:w="10647"/>
       </w:tblGrid>
       <w:tr>
         <w:trPr>
@@ -603,8 +630,6 @@
           <w:p>
             <w:pPr>
               <w:rPr>
-                <w:b w:val="0"/>
-                <w:bCs w:val="0"/>
                 <w:sz w:val="24"/>
                 <w:szCs w:val="24"/>
               </w:rPr>
@@ -626,6 +651,83 @@
                 <w:szCs w:val="24"/>
               </w:rPr>
               <w:t>:</w:t>
+            </w:r>
+            <w:r>
+              <w:rPr>
+                <w:b w:val="0"/>
+                <w:bCs w:val="0"/>
+                <w:sz w:val="24"/>
+                <w:szCs w:val="24"/>
+              </w:rPr>
+              <w:t xml:space="preserve"> 15/15</w:t>
+            </w:r>
+          </w:p>
+          <w:p>
+            <w:pPr>
+              <w:rPr>
+                <w:sz w:val="24"/>
+                <w:szCs w:val="24"/>
+              </w:rPr>
+            </w:pPr>
+          </w:p>
+          <w:p>
+            <w:pPr>
+              <w:rPr>
+                <w:b w:val="0"/>
+                <w:bCs w:val="0"/>
+                <w:sz w:val="24"/>
+                <w:szCs w:val="24"/>
+              </w:rPr>
+            </w:pPr>
+            <w:r>
+              <w:rPr>
+                <w:b w:val="0"/>
+                <w:bCs w:val="0"/>
+                <w:noProof/>
+                <w:sz w:val="24"/>
+                <w:szCs w:val="24"/>
+              </w:rPr>
+              <w:drawing>
+                <wp:inline distT="0" distB="0" distL="0" distR="0" wp14:anchorId="02728208" wp14:editId="5203AA38">
+                  <wp:extent cx="6764020" cy="3163570"/>
+                  <wp:effectExtent l="0" t="0" r="5080" b="0"/>
+                  <wp:docPr id="5" name="Picture 5" descr="Graphical user interface, application&#10;&#10;Description automatically generated"/>
+                  <wp:cNvGraphicFramePr>
+                    <a:graphicFrameLocks xmlns:a="http://schemas.openxmlformats.org/drawingml/2006/main" noChangeAspect="1"/>
+                  </wp:cNvGraphicFramePr>
+                  <a:graphic xmlns:a="http://schemas.openxmlformats.org/drawingml/2006/main">
+                    <a:graphicData uri="http://schemas.openxmlformats.org/drawingml/2006/picture">
+                      <pic:pic xmlns:pic="http://schemas.openxmlformats.org/drawingml/2006/picture">
+                        <pic:nvPicPr>
+                          <pic:cNvPr id="5" name="Picture 5" descr="Graphical user interface, application&#10;&#10;Description automatically generated"/>
+                          <pic:cNvPicPr/>
+                        </pic:nvPicPr>
+                        <pic:blipFill>
+                          <a:blip r:embed="rId8" cstate="print">
+                            <a:extLst>
+                              <a:ext uri="{28A0092B-C50C-407E-A947-70E740481C1C}">
+                                <a14:useLocalDpi xmlns:a14="http://schemas.microsoft.com/office/drawing/2010/main" val="0"/>
+                              </a:ext>
+                            </a:extLst>
+                          </a:blip>
+                          <a:stretch>
+                            <a:fillRect/>
+                          </a:stretch>
+                        </pic:blipFill>
+                        <pic:spPr>
+                          <a:xfrm>
+                            <a:off x="0" y="0"/>
+                            <a:ext cx="6764020" cy="3163570"/>
+                          </a:xfrm>
+                          <a:prstGeom prst="rect">
+                            <a:avLst/>
+                          </a:prstGeom>
+                        </pic:spPr>
+                      </pic:pic>
+                    </a:graphicData>
+                  </a:graphic>
+                </wp:inline>
+              </w:drawing>
             </w:r>
           </w:p>
           <w:p>
@@ -650,6 +752,42 @@
         </w:tc>
       </w:tr>
     </w:tbl>
+    <w:p>
+      <w:pPr>
+        <w:pStyle w:val="Heading1"/>
+        <w:shd w:val="clear" w:color="auto" w:fill="FFFFFF"/>
+        <w:spacing w:before="0" w:beforeAutospacing="0" w:after="120" w:afterAutospacing="0"/>
+        <w:rPr>
+          <w:rFonts w:ascii="Roboto" w:hAnsi="Roboto"/>
+          <w:color w:val="494E52"/>
+          <w:sz w:val="37"/>
+          <w:szCs w:val="37"/>
+        </w:rPr>
+      </w:pPr>
+    </w:p>
+    <w:p>
+      <w:pPr>
+        <w:rPr>
+          <w:rFonts w:ascii="Roboto" w:eastAsia="Times New Roman" w:hAnsi="Roboto" w:cs="Times New Roman"/>
+          <w:b/>
+          <w:bCs/>
+          <w:color w:val="494E52"/>
+          <w:kern w:val="36"/>
+          <w:sz w:val="37"/>
+          <w:szCs w:val="37"/>
+          <w:lang w:eastAsia="en-CA"/>
+        </w:rPr>
+      </w:pPr>
+      <w:r>
+        <w:rPr>
+          <w:rFonts w:ascii="Roboto" w:hAnsi="Roboto"/>
+          <w:color w:val="494E52"/>
+          <w:sz w:val="37"/>
+          <w:szCs w:val="37"/>
+        </w:rPr>
+        <w:br w:type="page"/>
+      </w:r>
+    </w:p>
     <w:p>
       <w:pPr>
         <w:pStyle w:val="Heading1"/>
@@ -746,32 +884,56 @@
           <w:szCs w:val="37"/>
         </w:rPr>
       </w:pPr>
-    </w:p>
-    <w:p>
-      <w:pPr>
-        <w:pStyle w:val="Heading1"/>
-        <w:shd w:val="clear" w:color="auto" w:fill="FFFFFF"/>
-        <w:spacing w:before="0" w:beforeAutospacing="0" w:after="120" w:afterAutospacing="0"/>
+      <w:r>
         <w:rPr>
           <w:rFonts w:ascii="Roboto" w:hAnsi="Roboto"/>
+          <w:noProof/>
           <w:color w:val="494E52"/>
           <w:sz w:val="37"/>
           <w:szCs w:val="37"/>
         </w:rPr>
-      </w:pPr>
-    </w:p>
-    <w:p>
-      <w:pPr>
-        <w:pStyle w:val="Heading1"/>
-        <w:shd w:val="clear" w:color="auto" w:fill="FFFFFF"/>
-        <w:spacing w:before="0" w:beforeAutospacing="0" w:after="120" w:afterAutospacing="0"/>
-        <w:rPr>
-          <w:rFonts w:ascii="Roboto" w:hAnsi="Roboto"/>
-          <w:color w:val="494E52"/>
-          <w:sz w:val="37"/>
-          <w:szCs w:val="37"/>
-        </w:rPr>
-      </w:pPr>
+        <w:drawing>
+          <wp:inline distT="0" distB="0" distL="0" distR="0" wp14:anchorId="3876F848" wp14:editId="041B4980">
+            <wp:extent cx="3908948" cy="2472266"/>
+            <wp:effectExtent l="0" t="0" r="3175" b="4445"/>
+            <wp:docPr id="2" name="Picture 2" descr="Text&#10;&#10;Description automatically generated"/>
+            <wp:cNvGraphicFramePr>
+              <a:graphicFrameLocks xmlns:a="http://schemas.openxmlformats.org/drawingml/2006/main" noChangeAspect="1"/>
+            </wp:cNvGraphicFramePr>
+            <a:graphic xmlns:a="http://schemas.openxmlformats.org/drawingml/2006/main">
+              <a:graphicData uri="http://schemas.openxmlformats.org/drawingml/2006/picture">
+                <pic:pic xmlns:pic="http://schemas.openxmlformats.org/drawingml/2006/picture">
+                  <pic:nvPicPr>
+                    <pic:cNvPr id="2" name="Picture 2" descr="Text&#10;&#10;Description automatically generated"/>
+                    <pic:cNvPicPr/>
+                  </pic:nvPicPr>
+                  <pic:blipFill>
+                    <a:blip r:embed="rId9" cstate="print">
+                      <a:extLst>
+                        <a:ext uri="{28A0092B-C50C-407E-A947-70E740481C1C}">
+                          <a14:useLocalDpi xmlns:a14="http://schemas.microsoft.com/office/drawing/2010/main" val="0"/>
+                        </a:ext>
+                      </a:extLst>
+                    </a:blip>
+                    <a:stretch>
+                      <a:fillRect/>
+                    </a:stretch>
+                  </pic:blipFill>
+                  <pic:spPr>
+                    <a:xfrm>
+                      <a:off x="0" y="0"/>
+                      <a:ext cx="3938535" cy="2490979"/>
+                    </a:xfrm>
+                    <a:prstGeom prst="rect">
+                      <a:avLst/>
+                    </a:prstGeom>
+                  </pic:spPr>
+                </pic:pic>
+              </a:graphicData>
+            </a:graphic>
+          </wp:inline>
+        </w:drawing>
+      </w:r>
     </w:p>
     <w:p>
       <w:pPr>
@@ -858,6 +1020,55 @@
           <w:szCs w:val="24"/>
         </w:rPr>
       </w:pPr>
+      <w:r>
+        <w:rPr>
+          <w:rFonts w:cstheme="minorHAnsi"/>
+          <w:noProof/>
+          <w:sz w:val="24"/>
+          <w:szCs w:val="24"/>
+        </w:rPr>
+        <w:drawing>
+          <wp:inline distT="0" distB="0" distL="0" distR="0" wp14:anchorId="2B918604" wp14:editId="0AEFC66F">
+            <wp:extent cx="3949700" cy="2743200"/>
+            <wp:effectExtent l="0" t="0" r="0" b="0"/>
+            <wp:docPr id="3" name="Picture 3" descr="Diagram&#10;&#10;Description automatically generated"/>
+            <wp:cNvGraphicFramePr>
+              <a:graphicFrameLocks xmlns:a="http://schemas.openxmlformats.org/drawingml/2006/main" noChangeAspect="1"/>
+            </wp:cNvGraphicFramePr>
+            <a:graphic xmlns:a="http://schemas.openxmlformats.org/drawingml/2006/main">
+              <a:graphicData uri="http://schemas.openxmlformats.org/drawingml/2006/picture">
+                <pic:pic xmlns:pic="http://schemas.openxmlformats.org/drawingml/2006/picture">
+                  <pic:nvPicPr>
+                    <pic:cNvPr id="3" name="Picture 3" descr="Diagram&#10;&#10;Description automatically generated"/>
+                    <pic:cNvPicPr/>
+                  </pic:nvPicPr>
+                  <pic:blipFill>
+                    <a:blip r:embed="rId10">
+                      <a:extLst>
+                        <a:ext uri="{28A0092B-C50C-407E-A947-70E740481C1C}">
+                          <a14:useLocalDpi xmlns:a14="http://schemas.microsoft.com/office/drawing/2010/main" val="0"/>
+                        </a:ext>
+                      </a:extLst>
+                    </a:blip>
+                    <a:stretch>
+                      <a:fillRect/>
+                    </a:stretch>
+                  </pic:blipFill>
+                  <pic:spPr>
+                    <a:xfrm>
+                      <a:off x="0" y="0"/>
+                      <a:ext cx="3949700" cy="2743200"/>
+                    </a:xfrm>
+                    <a:prstGeom prst="rect">
+                      <a:avLst/>
+                    </a:prstGeom>
+                  </pic:spPr>
+                </pic:pic>
+              </a:graphicData>
+            </a:graphic>
+          </wp:inline>
+        </w:drawing>
+      </w:r>
     </w:p>
     <w:p>
       <w:pPr>
@@ -867,35 +1078,55 @@
           <w:szCs w:val="24"/>
         </w:rPr>
       </w:pPr>
-    </w:p>
-    <w:p>
-      <w:pPr>
+      <w:r>
         <w:rPr>
           <w:rFonts w:cstheme="minorHAnsi"/>
+          <w:noProof/>
           <w:sz w:val="24"/>
           <w:szCs w:val="24"/>
         </w:rPr>
-      </w:pPr>
-    </w:p>
-    <w:p>
-      <w:pPr>
-        <w:rPr>
-          <w:rFonts w:cstheme="minorHAnsi"/>
-          <w:sz w:val="24"/>
-          <w:szCs w:val="24"/>
-        </w:rPr>
-      </w:pPr>
-    </w:p>
-    <w:p>
-      <w:pPr>
-        <w:rPr>
-          <w:rFonts w:cstheme="minorHAnsi"/>
-          <w:sz w:val="24"/>
-          <w:szCs w:val="24"/>
-        </w:rPr>
-      </w:pPr>
-      <w:bookmarkStart w:id="0" w:name="_GoBack"/>
-      <w:bookmarkEnd w:id="0"/>
+        <w:drawing>
+          <wp:inline distT="0" distB="0" distL="0" distR="0" wp14:anchorId="537358E8" wp14:editId="6214F809">
+            <wp:extent cx="4013200" cy="1930400"/>
+            <wp:effectExtent l="0" t="0" r="0" b="0"/>
+            <wp:docPr id="4" name="Picture 4" descr="Diagram&#10;&#10;Description automatically generated"/>
+            <wp:cNvGraphicFramePr>
+              <a:graphicFrameLocks xmlns:a="http://schemas.openxmlformats.org/drawingml/2006/main" noChangeAspect="1"/>
+            </wp:cNvGraphicFramePr>
+            <a:graphic xmlns:a="http://schemas.openxmlformats.org/drawingml/2006/main">
+              <a:graphicData uri="http://schemas.openxmlformats.org/drawingml/2006/picture">
+                <pic:pic xmlns:pic="http://schemas.openxmlformats.org/drawingml/2006/picture">
+                  <pic:nvPicPr>
+                    <pic:cNvPr id="4" name="Picture 4" descr="Diagram&#10;&#10;Description automatically generated"/>
+                    <pic:cNvPicPr/>
+                  </pic:nvPicPr>
+                  <pic:blipFill>
+                    <a:blip r:embed="rId11">
+                      <a:extLst>
+                        <a:ext uri="{28A0092B-C50C-407E-A947-70E740481C1C}">
+                          <a14:useLocalDpi xmlns:a14="http://schemas.microsoft.com/office/drawing/2010/main" val="0"/>
+                        </a:ext>
+                      </a:extLst>
+                    </a:blip>
+                    <a:stretch>
+                      <a:fillRect/>
+                    </a:stretch>
+                  </pic:blipFill>
+                  <pic:spPr>
+                    <a:xfrm>
+                      <a:off x="0" y="0"/>
+                      <a:ext cx="4013200" cy="1930400"/>
+                    </a:xfrm>
+                    <a:prstGeom prst="rect">
+                      <a:avLst/>
+                    </a:prstGeom>
+                  </pic:spPr>
+                </pic:pic>
+              </a:graphicData>
+            </a:graphic>
+          </wp:inline>
+        </w:drawing>
+      </w:r>
     </w:p>
     <w:tbl>
       <w:tblPr>
@@ -934,14 +1165,8 @@
                 <w:sz w:val="24"/>
                 <w:szCs w:val="24"/>
               </w:rPr>
-              <w:t xml:space="preserve">Question </w:t>
-            </w:r>
-            <w:r>
-              <w:rPr>
-                <w:sz w:val="24"/>
-                <w:szCs w:val="24"/>
-              </w:rPr>
-              <w:t>3</w:t>
+              <w:lastRenderedPageBreak/>
+              <w:t>Question 3</w:t>
             </w:r>
           </w:p>
         </w:tc>
@@ -970,9 +1195,162 @@
         </w:rPr>
       </w:pPr>
     </w:p>
+    <w:p>
+      <w:pPr>
+        <w:rPr>
+          <w:rFonts w:cstheme="minorHAnsi"/>
+          <w:sz w:val="24"/>
+          <w:szCs w:val="24"/>
+        </w:rPr>
+      </w:pPr>
+      <w:r>
+        <w:rPr>
+          <w:rFonts w:cstheme="minorHAnsi"/>
+          <w:sz w:val="24"/>
+          <w:szCs w:val="24"/>
+        </w:rPr>
+        <w:t>Branch is a prime candidate for being a class, as is Division</w:t>
+      </w:r>
+      <w:r>
+        <w:rPr>
+          <w:rFonts w:cstheme="minorHAnsi"/>
+          <w:sz w:val="24"/>
+          <w:szCs w:val="24"/>
+        </w:rPr>
+        <w:t>. Account is useful as a probable superclass for the three types of accounts seen in the outline (</w:t>
+      </w:r>
+      <w:proofErr w:type="spellStart"/>
+      <w:r>
+        <w:rPr>
+          <w:rFonts w:cstheme="minorHAnsi"/>
+          <w:sz w:val="24"/>
+          <w:szCs w:val="24"/>
+        </w:rPr>
+        <w:t>M</w:t>
+      </w:r>
+      <w:r>
+        <w:rPr>
+          <w:rFonts w:cstheme="minorHAnsi"/>
+          <w:sz w:val="24"/>
+          <w:szCs w:val="24"/>
+        </w:rPr>
+        <w:t>ortgage</w:t>
+      </w:r>
+      <w:r>
+        <w:rPr>
+          <w:rFonts w:cstheme="minorHAnsi"/>
+          <w:sz w:val="24"/>
+          <w:szCs w:val="24"/>
+        </w:rPr>
+        <w:t>Account</w:t>
+      </w:r>
+      <w:proofErr w:type="spellEnd"/>
+      <w:r>
+        <w:rPr>
+          <w:rFonts w:cstheme="minorHAnsi"/>
+          <w:sz w:val="24"/>
+          <w:szCs w:val="24"/>
+        </w:rPr>
+        <w:t xml:space="preserve">, </w:t>
+      </w:r>
+      <w:proofErr w:type="spellStart"/>
+      <w:r>
+        <w:rPr>
+          <w:rFonts w:cstheme="minorHAnsi"/>
+          <w:sz w:val="24"/>
+          <w:szCs w:val="24"/>
+        </w:rPr>
+        <w:t>C</w:t>
+      </w:r>
+      <w:r>
+        <w:rPr>
+          <w:rFonts w:cstheme="minorHAnsi"/>
+          <w:sz w:val="24"/>
+          <w:szCs w:val="24"/>
+        </w:rPr>
+        <w:t>hequing</w:t>
+      </w:r>
+      <w:r>
+        <w:rPr>
+          <w:rFonts w:cstheme="minorHAnsi"/>
+          <w:sz w:val="24"/>
+          <w:szCs w:val="24"/>
+        </w:rPr>
+        <w:t>Account</w:t>
+      </w:r>
+      <w:proofErr w:type="spellEnd"/>
+      <w:r>
+        <w:rPr>
+          <w:rFonts w:cstheme="minorHAnsi"/>
+          <w:sz w:val="24"/>
+          <w:szCs w:val="24"/>
+        </w:rPr>
+        <w:t xml:space="preserve">, </w:t>
+      </w:r>
+      <w:proofErr w:type="spellStart"/>
+      <w:r>
+        <w:rPr>
+          <w:rFonts w:cstheme="minorHAnsi"/>
+          <w:sz w:val="24"/>
+          <w:szCs w:val="24"/>
+        </w:rPr>
+        <w:t>C</w:t>
+      </w:r>
+      <w:r>
+        <w:rPr>
+          <w:rFonts w:cstheme="minorHAnsi"/>
+          <w:sz w:val="24"/>
+          <w:szCs w:val="24"/>
+        </w:rPr>
+        <w:t>reditCard</w:t>
+      </w:r>
+      <w:r>
+        <w:rPr>
+          <w:rFonts w:cstheme="minorHAnsi"/>
+          <w:sz w:val="24"/>
+          <w:szCs w:val="24"/>
+        </w:rPr>
+        <w:t>Account</w:t>
+      </w:r>
+      <w:proofErr w:type="spellEnd"/>
+      <w:r>
+        <w:rPr>
+          <w:rFonts w:cstheme="minorHAnsi"/>
+          <w:sz w:val="24"/>
+          <w:szCs w:val="24"/>
+        </w:rPr>
+        <w:t xml:space="preserve">). Employee is also </w:t>
+      </w:r>
+      <w:r>
+        <w:rPr>
+          <w:rFonts w:cstheme="minorHAnsi"/>
+          <w:sz w:val="24"/>
+          <w:szCs w:val="24"/>
+        </w:rPr>
+        <w:t xml:space="preserve">going to be a class, as is Customer, manager and </w:t>
+      </w:r>
+      <w:proofErr w:type="spellStart"/>
+      <w:r>
+        <w:rPr>
+          <w:rFonts w:cstheme="minorHAnsi"/>
+          <w:sz w:val="24"/>
+          <w:szCs w:val="24"/>
+        </w:rPr>
+        <w:t>personalBanker</w:t>
+      </w:r>
+      <w:proofErr w:type="spellEnd"/>
+      <w:r>
+        <w:rPr>
+          <w:rFonts w:cstheme="minorHAnsi"/>
+          <w:sz w:val="24"/>
+          <w:szCs w:val="24"/>
+        </w:rPr>
+        <w:t xml:space="preserve"> are just fields. Anything else I haven’t mentioned here can be done with class fields.</w:t>
+      </w:r>
+    </w:p>
     <w:sectPr>
-      <w:headerReference w:type="default" r:id="rId8"/>
-      <w:footerReference w:type="default" r:id="rId9"/>
+      <w:headerReference w:type="default" r:id="rId12"/>
+      <w:footerReference w:type="default" r:id="rId13"/>
       <w:pgSz w:w="12240" w:h="15840" w:code="1"/>
       <w:pgMar w:top="720" w:right="794" w:bottom="720" w:left="794" w:header="709" w:footer="709" w:gutter="0"/>
       <w:cols w:space="708"/>
@@ -983,7 +1361,7 @@
 </file>
 
 <file path=word/endnotes.xml><?xml version="1.0" encoding="utf-8"?>
-<w:endnotes xmlns:wpc="http://schemas.microsoft.com/office/word/2010/wordprocessingCanvas" xmlns:mc="http://schemas.openxmlformats.org/markup-compatibility/2006" xmlns:o="urn:schemas-microsoft-com:office:office" xmlns:r="http://schemas.openxmlformats.org/officeDocument/2006/relationships" xmlns:m="http://schemas.openxmlformats.org/officeDocument/2006/math" xmlns:v="urn:schemas-microsoft-com:vml" xmlns:wp14="http://schemas.microsoft.com/office/word/2010/wordprocessingDrawing" xmlns:wp="http://schemas.openxmlformats.org/drawingml/2006/wordprocessingDrawing" xmlns:w10="urn:schemas-microsoft-com:office:word" xmlns:w="http://schemas.openxmlformats.org/wordprocessingml/2006/main" xmlns:w14="http://schemas.microsoft.com/office/word/2010/wordml" xmlns:w15="http://schemas.microsoft.com/office/word/2012/wordml" xmlns:wpg="http://schemas.microsoft.com/office/word/2010/wordprocessingGroup" xmlns:wpi="http://schemas.microsoft.com/office/word/2010/wordprocessingInk" xmlns:wne="http://schemas.microsoft.com/office/word/2006/wordml" xmlns:wps="http://schemas.microsoft.com/office/word/2010/wordprocessingShape" mc:Ignorable="w14 w15 wp14">
+<w:endnotes xmlns:wpc="http://schemas.microsoft.com/office/word/2010/wordprocessingCanvas" xmlns:cx="http://schemas.microsoft.com/office/drawing/2014/chartex" xmlns:cx1="http://schemas.microsoft.com/office/drawing/2015/9/8/chartex" xmlns:cx2="http://schemas.microsoft.com/office/drawing/2015/10/21/chartex" xmlns:cx3="http://schemas.microsoft.com/office/drawing/2016/5/9/chartex" xmlns:cx4="http://schemas.microsoft.com/office/drawing/2016/5/10/chartex" xmlns:cx5="http://schemas.microsoft.com/office/drawing/2016/5/11/chartex" xmlns:cx6="http://schemas.microsoft.com/office/drawing/2016/5/12/chartex" xmlns:cx7="http://schemas.microsoft.com/office/drawing/2016/5/13/chartex" xmlns:cx8="http://schemas.microsoft.com/office/drawing/2016/5/14/chartex" xmlns:mc="http://schemas.openxmlformats.org/markup-compatibility/2006" xmlns:aink="http://schemas.microsoft.com/office/drawing/2016/ink" xmlns:am3d="http://schemas.microsoft.com/office/drawing/2017/model3d" xmlns:o="urn:schemas-microsoft-com:office:office" xmlns:r="http://schemas.openxmlformats.org/officeDocument/2006/relationships" xmlns:m="http://schemas.openxmlformats.org/officeDocument/2006/math" xmlns:v="urn:schemas-microsoft-com:vml" xmlns:wp14="http://schemas.microsoft.com/office/word/2010/wordprocessingDrawing" xmlns:wp="http://schemas.openxmlformats.org/drawingml/2006/wordprocessingDrawing" xmlns:w10="urn:schemas-microsoft-com:office:word" xmlns:w="http://schemas.openxmlformats.org/wordprocessingml/2006/main" xmlns:w14="http://schemas.microsoft.com/office/word/2010/wordml" xmlns:w15="http://schemas.microsoft.com/office/word/2012/wordml" xmlns:w16cex="http://schemas.microsoft.com/office/word/2018/wordml/cex" xmlns:w16cid="http://schemas.microsoft.com/office/word/2016/wordml/cid" xmlns:w16="http://schemas.microsoft.com/office/word/2018/wordml" xmlns:w16sdtdh="http://schemas.microsoft.com/office/word/2020/wordml/sdtdatahash" xmlns:w16se="http://schemas.microsoft.com/office/word/2015/wordml/symex" xmlns:wpg="http://schemas.microsoft.com/office/word/2010/wordprocessingGroup" xmlns:wpi="http://schemas.microsoft.com/office/word/2010/wordprocessingInk" xmlns:wne="http://schemas.microsoft.com/office/word/2006/wordml" xmlns:wps="http://schemas.microsoft.com/office/word/2010/wordprocessingShape" mc:Ignorable="w14 w15 w16se w16cid w16 w16cex w16sdtdh wp14">
   <w:endnote w:type="separator" w:id="-1">
     <w:p>
       <w:pPr>
@@ -1008,7 +1386,7 @@
 </file>
 
 <file path=word/footer1.xml><?xml version="1.0" encoding="utf-8"?>
-<w:ftr xmlns:wpc="http://schemas.microsoft.com/office/word/2010/wordprocessingCanvas" xmlns:mc="http://schemas.openxmlformats.org/markup-compatibility/2006" xmlns:o="urn:schemas-microsoft-com:office:office" xmlns:r="http://schemas.openxmlformats.org/officeDocument/2006/relationships" xmlns:m="http://schemas.openxmlformats.org/officeDocument/2006/math" xmlns:v="urn:schemas-microsoft-com:vml" xmlns:wp14="http://schemas.microsoft.com/office/word/2010/wordprocessingDrawing" xmlns:wp="http://schemas.openxmlformats.org/drawingml/2006/wordprocessingDrawing" xmlns:w10="urn:schemas-microsoft-com:office:word" xmlns:w="http://schemas.openxmlformats.org/wordprocessingml/2006/main" xmlns:w14="http://schemas.microsoft.com/office/word/2010/wordml" xmlns:w15="http://schemas.microsoft.com/office/word/2012/wordml" xmlns:wpg="http://schemas.microsoft.com/office/word/2010/wordprocessingGroup" xmlns:wpi="http://schemas.microsoft.com/office/word/2010/wordprocessingInk" xmlns:wne="http://schemas.microsoft.com/office/word/2006/wordml" xmlns:wps="http://schemas.microsoft.com/office/word/2010/wordprocessingShape" mc:Ignorable="w14 w15 wp14">
+<w:ftr xmlns:wpc="http://schemas.microsoft.com/office/word/2010/wordprocessingCanvas" xmlns:cx="http://schemas.microsoft.com/office/drawing/2014/chartex" xmlns:cx1="http://schemas.microsoft.com/office/drawing/2015/9/8/chartex" xmlns:cx2="http://schemas.microsoft.com/office/drawing/2015/10/21/chartex" xmlns:cx3="http://schemas.microsoft.com/office/drawing/2016/5/9/chartex" xmlns:cx4="http://schemas.microsoft.com/office/drawing/2016/5/10/chartex" xmlns:cx5="http://schemas.microsoft.com/office/drawing/2016/5/11/chartex" xmlns:cx6="http://schemas.microsoft.com/office/drawing/2016/5/12/chartex" xmlns:cx7="http://schemas.microsoft.com/office/drawing/2016/5/13/chartex" xmlns:cx8="http://schemas.microsoft.com/office/drawing/2016/5/14/chartex" xmlns:mc="http://schemas.openxmlformats.org/markup-compatibility/2006" xmlns:aink="http://schemas.microsoft.com/office/drawing/2016/ink" xmlns:am3d="http://schemas.microsoft.com/office/drawing/2017/model3d" xmlns:o="urn:schemas-microsoft-com:office:office" xmlns:r="http://schemas.openxmlformats.org/officeDocument/2006/relationships" xmlns:m="http://schemas.openxmlformats.org/officeDocument/2006/math" xmlns:v="urn:schemas-microsoft-com:vml" xmlns:wp14="http://schemas.microsoft.com/office/word/2010/wordprocessingDrawing" xmlns:wp="http://schemas.openxmlformats.org/drawingml/2006/wordprocessingDrawing" xmlns:w10="urn:schemas-microsoft-com:office:word" xmlns:w="http://schemas.openxmlformats.org/wordprocessingml/2006/main" xmlns:w14="http://schemas.microsoft.com/office/word/2010/wordml" xmlns:w15="http://schemas.microsoft.com/office/word/2012/wordml" xmlns:w16cex="http://schemas.microsoft.com/office/word/2018/wordml/cex" xmlns:w16cid="http://schemas.microsoft.com/office/word/2016/wordml/cid" xmlns:w16="http://schemas.microsoft.com/office/word/2018/wordml" xmlns:w16sdtdh="http://schemas.microsoft.com/office/word/2020/wordml/sdtdatahash" xmlns:w16se="http://schemas.microsoft.com/office/word/2015/wordml/symex" xmlns:wpg="http://schemas.microsoft.com/office/word/2010/wordprocessingGroup" xmlns:wpi="http://schemas.microsoft.com/office/word/2010/wordprocessingInk" xmlns:wne="http://schemas.microsoft.com/office/word/2006/wordml" xmlns:wps="http://schemas.microsoft.com/office/word/2010/wordprocessingShape" mc:Ignorable="w14 w15 w16se w16cid w16 w16cex w16sdtdh wp14">
   <w:p>
     <w:pPr>
       <w:pStyle w:val="Footer"/>
@@ -1040,7 +1418,7 @@
 </file>
 
 <file path=word/footnotes.xml><?xml version="1.0" encoding="utf-8"?>
-<w:footnotes xmlns:wpc="http://schemas.microsoft.com/office/word/2010/wordprocessingCanvas" xmlns:mc="http://schemas.openxmlformats.org/markup-compatibility/2006" xmlns:o="urn:schemas-microsoft-com:office:office" xmlns:r="http://schemas.openxmlformats.org/officeDocument/2006/relationships" xmlns:m="http://schemas.openxmlformats.org/officeDocument/2006/math" xmlns:v="urn:schemas-microsoft-com:vml" xmlns:wp14="http://schemas.microsoft.com/office/word/2010/wordprocessingDrawing" xmlns:wp="http://schemas.openxmlformats.org/drawingml/2006/wordprocessingDrawing" xmlns:w10="urn:schemas-microsoft-com:office:word" xmlns:w="http://schemas.openxmlformats.org/wordprocessingml/2006/main" xmlns:w14="http://schemas.microsoft.com/office/word/2010/wordml" xmlns:w15="http://schemas.microsoft.com/office/word/2012/wordml" xmlns:wpg="http://schemas.microsoft.com/office/word/2010/wordprocessingGroup" xmlns:wpi="http://schemas.microsoft.com/office/word/2010/wordprocessingInk" xmlns:wne="http://schemas.microsoft.com/office/word/2006/wordml" xmlns:wps="http://schemas.microsoft.com/office/word/2010/wordprocessingShape" mc:Ignorable="w14 w15 wp14">
+<w:footnotes xmlns:wpc="http://schemas.microsoft.com/office/word/2010/wordprocessingCanvas" xmlns:cx="http://schemas.microsoft.com/office/drawing/2014/chartex" xmlns:cx1="http://schemas.microsoft.com/office/drawing/2015/9/8/chartex" xmlns:cx2="http://schemas.microsoft.com/office/drawing/2015/10/21/chartex" xmlns:cx3="http://schemas.microsoft.com/office/drawing/2016/5/9/chartex" xmlns:cx4="http://schemas.microsoft.com/office/drawing/2016/5/10/chartex" xmlns:cx5="http://schemas.microsoft.com/office/drawing/2016/5/11/chartex" xmlns:cx6="http://schemas.microsoft.com/office/drawing/2016/5/12/chartex" xmlns:cx7="http://schemas.microsoft.com/office/drawing/2016/5/13/chartex" xmlns:cx8="http://schemas.microsoft.com/office/drawing/2016/5/14/chartex" xmlns:mc="http://schemas.openxmlformats.org/markup-compatibility/2006" xmlns:aink="http://schemas.microsoft.com/office/drawing/2016/ink" xmlns:am3d="http://schemas.microsoft.com/office/drawing/2017/model3d" xmlns:o="urn:schemas-microsoft-com:office:office" xmlns:r="http://schemas.openxmlformats.org/officeDocument/2006/relationships" xmlns:m="http://schemas.openxmlformats.org/officeDocument/2006/math" xmlns:v="urn:schemas-microsoft-com:vml" xmlns:wp14="http://schemas.microsoft.com/office/word/2010/wordprocessingDrawing" xmlns:wp="http://schemas.openxmlformats.org/drawingml/2006/wordprocessingDrawing" xmlns:w10="urn:schemas-microsoft-com:office:word" xmlns:w="http://schemas.openxmlformats.org/wordprocessingml/2006/main" xmlns:w14="http://schemas.microsoft.com/office/word/2010/wordml" xmlns:w15="http://schemas.microsoft.com/office/word/2012/wordml" xmlns:w16cex="http://schemas.microsoft.com/office/word/2018/wordml/cex" xmlns:w16cid="http://schemas.microsoft.com/office/word/2016/wordml/cid" xmlns:w16="http://schemas.microsoft.com/office/word/2018/wordml" xmlns:w16sdtdh="http://schemas.microsoft.com/office/word/2020/wordml/sdtdatahash" xmlns:w16se="http://schemas.microsoft.com/office/word/2015/wordml/symex" xmlns:wpg="http://schemas.microsoft.com/office/word/2010/wordprocessingGroup" xmlns:wpi="http://schemas.microsoft.com/office/word/2010/wordprocessingInk" xmlns:wne="http://schemas.microsoft.com/office/word/2006/wordml" xmlns:wps="http://schemas.microsoft.com/office/word/2010/wordprocessingShape" mc:Ignorable="w14 w15 w16se w16cid w16 w16cex w16sdtdh wp14">
   <w:footnote w:type="separator" w:id="-1">
     <w:p>
       <w:pPr>
@@ -1065,7 +1443,7 @@
 </file>
 
 <file path=word/header1.xml><?xml version="1.0" encoding="utf-8"?>
-<w:hdr xmlns:wpc="http://schemas.microsoft.com/office/word/2010/wordprocessingCanvas" xmlns:mc="http://schemas.openxmlformats.org/markup-compatibility/2006" xmlns:o="urn:schemas-microsoft-com:office:office" xmlns:r="http://schemas.openxmlformats.org/officeDocument/2006/relationships" xmlns:m="http://schemas.openxmlformats.org/officeDocument/2006/math" xmlns:v="urn:schemas-microsoft-com:vml" xmlns:wp14="http://schemas.microsoft.com/office/word/2010/wordprocessingDrawing" xmlns:wp="http://schemas.openxmlformats.org/drawingml/2006/wordprocessingDrawing" xmlns:w10="urn:schemas-microsoft-com:office:word" xmlns:w="http://schemas.openxmlformats.org/wordprocessingml/2006/main" xmlns:w14="http://schemas.microsoft.com/office/word/2010/wordml" xmlns:w15="http://schemas.microsoft.com/office/word/2012/wordml" xmlns:wpg="http://schemas.microsoft.com/office/word/2010/wordprocessingGroup" xmlns:wpi="http://schemas.microsoft.com/office/word/2010/wordprocessingInk" xmlns:wne="http://schemas.microsoft.com/office/word/2006/wordml" xmlns:wps="http://schemas.microsoft.com/office/word/2010/wordprocessingShape" mc:Ignorable="w14 w15 wp14">
+<w:hdr xmlns:wpc="http://schemas.microsoft.com/office/word/2010/wordprocessingCanvas" xmlns:cx="http://schemas.microsoft.com/office/drawing/2014/chartex" xmlns:cx1="http://schemas.microsoft.com/office/drawing/2015/9/8/chartex" xmlns:cx2="http://schemas.microsoft.com/office/drawing/2015/10/21/chartex" xmlns:cx3="http://schemas.microsoft.com/office/drawing/2016/5/9/chartex" xmlns:cx4="http://schemas.microsoft.com/office/drawing/2016/5/10/chartex" xmlns:cx5="http://schemas.microsoft.com/office/drawing/2016/5/11/chartex" xmlns:cx6="http://schemas.microsoft.com/office/drawing/2016/5/12/chartex" xmlns:cx7="http://schemas.microsoft.com/office/drawing/2016/5/13/chartex" xmlns:cx8="http://schemas.microsoft.com/office/drawing/2016/5/14/chartex" xmlns:mc="http://schemas.openxmlformats.org/markup-compatibility/2006" xmlns:aink="http://schemas.microsoft.com/office/drawing/2016/ink" xmlns:am3d="http://schemas.microsoft.com/office/drawing/2017/model3d" xmlns:o="urn:schemas-microsoft-com:office:office" xmlns:r="http://schemas.openxmlformats.org/officeDocument/2006/relationships" xmlns:m="http://schemas.openxmlformats.org/officeDocument/2006/math" xmlns:v="urn:schemas-microsoft-com:vml" xmlns:wp14="http://schemas.microsoft.com/office/word/2010/wordprocessingDrawing" xmlns:wp="http://schemas.openxmlformats.org/drawingml/2006/wordprocessingDrawing" xmlns:w10="urn:schemas-microsoft-com:office:word" xmlns:w="http://schemas.openxmlformats.org/wordprocessingml/2006/main" xmlns:w14="http://schemas.microsoft.com/office/word/2010/wordml" xmlns:w15="http://schemas.microsoft.com/office/word/2012/wordml" xmlns:w16cex="http://schemas.microsoft.com/office/word/2018/wordml/cex" xmlns:w16cid="http://schemas.microsoft.com/office/word/2016/wordml/cid" xmlns:w16="http://schemas.microsoft.com/office/word/2018/wordml" xmlns:w16sdtdh="http://schemas.microsoft.com/office/word/2020/wordml/sdtdatahash" xmlns:w16se="http://schemas.microsoft.com/office/word/2015/wordml/symex" xmlns:wpg="http://schemas.microsoft.com/office/word/2010/wordprocessingGroup" xmlns:wpi="http://schemas.microsoft.com/office/word/2010/wordprocessingInk" xmlns:wne="http://schemas.microsoft.com/office/word/2006/wordml" xmlns:wps="http://schemas.microsoft.com/office/word/2010/wordprocessingShape" mc:Ignorable="w14 w15 w16se w16cid w16 w16cex w16sdtdh wp14">
   <w:p>
     <w:pPr>
       <w:pStyle w:val="Header"/>
@@ -1079,7 +1457,7 @@
         <w:lang w:eastAsia="en-CA"/>
       </w:rPr>
       <w:drawing>
-        <wp:anchor distT="0" distB="0" distL="114300" distR="114300" simplePos="0" relativeHeight="251658240" behindDoc="1" locked="0" layoutInCell="1" allowOverlap="1" wp14:anchorId="17760562" wp14:editId="25B94A8F">
+        <wp:anchor distT="0" distB="0" distL="114300" distR="114300" simplePos="0" relativeHeight="251658240" behindDoc="1" locked="0" layoutInCell="1" allowOverlap="1" wp14:anchorId="4B7D07EF" wp14:editId="16A63464">
           <wp:simplePos x="0" y="0"/>
           <wp:positionH relativeFrom="margin">
             <wp:posOffset>5685790</wp:posOffset>
@@ -1139,8 +1517,8 @@
 </file>
 
 <file path=word/numbering.xml><?xml version="1.0" encoding="utf-8"?>
-<w:numbering xmlns:wpc="http://schemas.microsoft.com/office/word/2010/wordprocessingCanvas" xmlns:mc="http://schemas.openxmlformats.org/markup-compatibility/2006" xmlns:o="urn:schemas-microsoft-com:office:office" xmlns:r="http://schemas.openxmlformats.org/officeDocument/2006/relationships" xmlns:m="http://schemas.openxmlformats.org/officeDocument/2006/math" xmlns:v="urn:schemas-microsoft-com:vml" xmlns:wp14="http://schemas.microsoft.com/office/word/2010/wordprocessingDrawing" xmlns:wp="http://schemas.openxmlformats.org/drawingml/2006/wordprocessingDrawing" xmlns:w10="urn:schemas-microsoft-com:office:word" xmlns:w="http://schemas.openxmlformats.org/wordprocessingml/2006/main" xmlns:w14="http://schemas.microsoft.com/office/word/2010/wordml" xmlns:w15="http://schemas.microsoft.com/office/word/2012/wordml" xmlns:wpg="http://schemas.microsoft.com/office/word/2010/wordprocessingGroup" xmlns:wpi="http://schemas.microsoft.com/office/word/2010/wordprocessingInk" xmlns:wne="http://schemas.microsoft.com/office/word/2006/wordml" xmlns:wps="http://schemas.microsoft.com/office/word/2010/wordprocessingShape" mc:Ignorable="w14 w15 wp14">
-  <w:abstractNum w:abstractNumId="0">
+<w:numbering xmlns:wpc="http://schemas.microsoft.com/office/word/2010/wordprocessingCanvas" xmlns:cx="http://schemas.microsoft.com/office/drawing/2014/chartex" xmlns:cx1="http://schemas.microsoft.com/office/drawing/2015/9/8/chartex" xmlns:cx2="http://schemas.microsoft.com/office/drawing/2015/10/21/chartex" xmlns:cx3="http://schemas.microsoft.com/office/drawing/2016/5/9/chartex" xmlns:cx4="http://schemas.microsoft.com/office/drawing/2016/5/10/chartex" xmlns:cx5="http://schemas.microsoft.com/office/drawing/2016/5/11/chartex" xmlns:cx6="http://schemas.microsoft.com/office/drawing/2016/5/12/chartex" xmlns:cx7="http://schemas.microsoft.com/office/drawing/2016/5/13/chartex" xmlns:cx8="http://schemas.microsoft.com/office/drawing/2016/5/14/chartex" xmlns:mc="http://schemas.openxmlformats.org/markup-compatibility/2006" xmlns:aink="http://schemas.microsoft.com/office/drawing/2016/ink" xmlns:am3d="http://schemas.microsoft.com/office/drawing/2017/model3d" xmlns:o="urn:schemas-microsoft-com:office:office" xmlns:r="http://schemas.openxmlformats.org/officeDocument/2006/relationships" xmlns:m="http://schemas.openxmlformats.org/officeDocument/2006/math" xmlns:v="urn:schemas-microsoft-com:vml" xmlns:wp14="http://schemas.microsoft.com/office/word/2010/wordprocessingDrawing" xmlns:wp="http://schemas.openxmlformats.org/drawingml/2006/wordprocessingDrawing" xmlns:w10="urn:schemas-microsoft-com:office:word" xmlns:w="http://schemas.openxmlformats.org/wordprocessingml/2006/main" xmlns:w14="http://schemas.microsoft.com/office/word/2010/wordml" xmlns:w15="http://schemas.microsoft.com/office/word/2012/wordml" xmlns:w16cex="http://schemas.microsoft.com/office/word/2018/wordml/cex" xmlns:w16cid="http://schemas.microsoft.com/office/word/2016/wordml/cid" xmlns:w16="http://schemas.microsoft.com/office/word/2018/wordml" xmlns:w16sdtdh="http://schemas.microsoft.com/office/word/2020/wordml/sdtdatahash" xmlns:w16se="http://schemas.microsoft.com/office/word/2015/wordml/symex" xmlns:wpg="http://schemas.microsoft.com/office/word/2010/wordprocessingGroup" xmlns:wpi="http://schemas.microsoft.com/office/word/2010/wordprocessingInk" xmlns:wne="http://schemas.microsoft.com/office/word/2006/wordml" xmlns:wps="http://schemas.microsoft.com/office/word/2010/wordprocessingShape" mc:Ignorable="w14 w15 w16se w16cid w16 w16cex w16sdtdh wp14">
+  <w:abstractNum w:abstractNumId="0" w15:restartNumberingAfterBreak="0">
     <w:nsid w:val="0FA429A1"/>
     <w:multiLevelType w:val="hybridMultilevel"/>
     <w:tmpl w:val="7D02593E"/>
@@ -1226,7 +1604,7 @@
       </w:pPr>
     </w:lvl>
   </w:abstractNum>
-  <w:abstractNum w:abstractNumId="1">
+  <w:abstractNum w:abstractNumId="1" w15:restartNumberingAfterBreak="0">
     <w:nsid w:val="1D690A68"/>
     <w:multiLevelType w:val="hybridMultilevel"/>
     <w:tmpl w:val="D93ED024"/>
@@ -1339,7 +1717,7 @@
       </w:rPr>
     </w:lvl>
   </w:abstractNum>
-  <w:abstractNum w:abstractNumId="2">
+  <w:abstractNum w:abstractNumId="2" w15:restartNumberingAfterBreak="0">
     <w:nsid w:val="57EF3578"/>
     <w:multiLevelType w:val="hybridMultilevel"/>
     <w:tmpl w:val="EF02A31A"/>
@@ -1425,7 +1803,7 @@
       </w:pPr>
     </w:lvl>
   </w:abstractNum>
-  <w:abstractNum w:abstractNumId="3">
+  <w:abstractNum w:abstractNumId="3" w15:restartNumberingAfterBreak="0">
     <w:nsid w:val="781C2110"/>
     <w:multiLevelType w:val="hybridMultilevel"/>
     <w:tmpl w:val="5A107B7C"/>
@@ -1554,7 +1932,7 @@
 </file>
 
 <file path=word/styles.xml><?xml version="1.0" encoding="utf-8"?>
-<w:styles xmlns:mc="http://schemas.openxmlformats.org/markup-compatibility/2006" xmlns:r="http://schemas.openxmlformats.org/officeDocument/2006/relationships" xmlns:w="http://schemas.openxmlformats.org/wordprocessingml/2006/main" xmlns:w14="http://schemas.microsoft.com/office/word/2010/wordml" xmlns:w15="http://schemas.microsoft.com/office/word/2012/wordml" mc:Ignorable="w14 w15">
+<w:styles xmlns:mc="http://schemas.openxmlformats.org/markup-compatibility/2006" xmlns:r="http://schemas.openxmlformats.org/officeDocument/2006/relationships" xmlns:w="http://schemas.openxmlformats.org/wordprocessingml/2006/main" xmlns:w14="http://schemas.microsoft.com/office/word/2010/wordml" xmlns:w15="http://schemas.microsoft.com/office/word/2012/wordml" xmlns:w16cex="http://schemas.microsoft.com/office/word/2018/wordml/cex" xmlns:w16cid="http://schemas.microsoft.com/office/word/2016/wordml/cid" xmlns:w16="http://schemas.microsoft.com/office/word/2018/wordml" xmlns:w16sdtdh="http://schemas.microsoft.com/office/word/2020/wordml/sdtdatahash" xmlns:w16se="http://schemas.microsoft.com/office/word/2015/wordml/symex" mc:Ignorable="w14 w15 w16se w16cid w16 w16cex w16sdtdh">
   <w:docDefaults>
     <w:rPrDefault>
       <w:rPr>
@@ -1570,7 +1948,7 @@
       </w:pPr>
     </w:pPrDefault>
   </w:docDefaults>
-  <w:latentStyles w:defLockedState="0" w:defUIPriority="99" w:defSemiHidden="0" w:defUnhideWhenUsed="0" w:defQFormat="0" w:count="371">
+  <w:latentStyles w:defLockedState="0" w:defUIPriority="99" w:defSemiHidden="0" w:defUnhideWhenUsed="0" w:defQFormat="0" w:count="376">
     <w:lsdException w:name="Normal" w:uiPriority="0" w:qFormat="1"/>
     <w:lsdException w:name="heading 1" w:uiPriority="9" w:qFormat="1"/>
     <w:lsdException w:name="heading 2" w:semiHidden="1" w:uiPriority="9" w:unhideWhenUsed="1" w:qFormat="1"/>
@@ -1676,7 +2054,6 @@
     <w:lsdException w:name="HTML Sample" w:semiHidden="1" w:unhideWhenUsed="1"/>
     <w:lsdException w:name="HTML Typewriter" w:semiHidden="1" w:unhideWhenUsed="1"/>
     <w:lsdException w:name="HTML Variable" w:semiHidden="1" w:unhideWhenUsed="1"/>
-    <w:lsdException w:name="Normal Table" w:semiHidden="1" w:unhideWhenUsed="1"/>
     <w:lsdException w:name="annotation subject" w:semiHidden="1" w:unhideWhenUsed="1"/>
     <w:lsdException w:name="No List" w:semiHidden="1" w:unhideWhenUsed="1"/>
     <w:lsdException w:name="Outline List 1" w:semiHidden="1" w:unhideWhenUsed="1"/>
@@ -1719,11 +2096,8 @@
     <w:lsdException w:name="Table Contemporary" w:semiHidden="1" w:unhideWhenUsed="1"/>
     <w:lsdException w:name="Table Elegant" w:semiHidden="1" w:unhideWhenUsed="1"/>
     <w:lsdException w:name="Table Professional" w:semiHidden="1" w:unhideWhenUsed="1"/>
-    <w:lsdException w:name="Table Subtle 1" w:semiHidden="1" w:unhideWhenUsed="1"/>
     <w:lsdException w:name="Table Subtle 2" w:semiHidden="1" w:unhideWhenUsed="1"/>
     <w:lsdException w:name="Table Web 1" w:semiHidden="1" w:unhideWhenUsed="1"/>
-    <w:lsdException w:name="Table Web 2" w:semiHidden="1" w:unhideWhenUsed="1"/>
-    <w:lsdException w:name="Table Web 3" w:semiHidden="1" w:unhideWhenUsed="1"/>
     <w:lsdException w:name="Balloon Text" w:semiHidden="1" w:unhideWhenUsed="1"/>
     <w:lsdException w:name="Table Grid" w:uiPriority="39"/>
     <w:lsdException w:name="Table Theme" w:semiHidden="1" w:unhideWhenUsed="1"/>
@@ -1942,6 +2316,11 @@
     <w:lsdException w:name="List Table 5 Dark Accent 6" w:uiPriority="50"/>
     <w:lsdException w:name="List Table 6 Colorful Accent 6" w:uiPriority="51"/>
     <w:lsdException w:name="List Table 7 Colorful Accent 6" w:uiPriority="52"/>
+    <w:lsdException w:name="Mention" w:semiHidden="1" w:unhideWhenUsed="1"/>
+    <w:lsdException w:name="Smart Hyperlink" w:semiHidden="1" w:unhideWhenUsed="1"/>
+    <w:lsdException w:name="Hashtag" w:semiHidden="1" w:unhideWhenUsed="1"/>
+    <w:lsdException w:name="Unresolved Mention" w:semiHidden="1" w:unhideWhenUsed="1"/>
+    <w:lsdException w:name="Smart Link" w:semiHidden="1" w:unhideWhenUsed="1"/>
   </w:latentStyles>
   <w:style w:type="paragraph" w:default="1" w:styleId="Normal">
     <w:name w:val="Normal"/>
@@ -2089,7 +2468,6 @@
       <w:spacing w:after="0" w:line="240" w:lineRule="auto"/>
     </w:pPr>
     <w:tblPr>
-      <w:tblInd w:w="0" w:type="dxa"/>
       <w:tblBorders>
         <w:top w:val="single" w:sz="4" w:space="0" w:color="auto"/>
         <w:left w:val="single" w:sz="4" w:space="0" w:color="auto"/>
@@ -2098,12 +2476,6 @@
         <w:insideH w:val="single" w:sz="4" w:space="0" w:color="auto"/>
         <w:insideV w:val="single" w:sz="4" w:space="0" w:color="auto"/>
       </w:tblBorders>
-      <w:tblCellMar>
-        <w:top w:w="0" w:type="dxa"/>
-        <w:left w:w="108" w:type="dxa"/>
-        <w:bottom w:w="0" w:type="dxa"/>
-        <w:right w:w="108" w:type="dxa"/>
-      </w:tblCellMar>
     </w:tblPr>
   </w:style>
   <w:style w:type="table" w:styleId="ListTable3-Accent6">
@@ -2117,19 +2489,12 @@
     <w:tblPr>
       <w:tblStyleRowBandSize w:val="1"/>
       <w:tblStyleColBandSize w:val="1"/>
-      <w:tblInd w:w="0" w:type="dxa"/>
       <w:tblBorders>
         <w:top w:val="single" w:sz="4" w:space="0" w:color="70AD47" w:themeColor="accent6"/>
         <w:left w:val="single" w:sz="4" w:space="0" w:color="70AD47" w:themeColor="accent6"/>
         <w:bottom w:val="single" w:sz="4" w:space="0" w:color="70AD47" w:themeColor="accent6"/>
         <w:right w:val="single" w:sz="4" w:space="0" w:color="70AD47" w:themeColor="accent6"/>
       </w:tblBorders>
-      <w:tblCellMar>
-        <w:top w:w="0" w:type="dxa"/>
-        <w:left w:w="108" w:type="dxa"/>
-        <w:bottom w:w="0" w:type="dxa"/>
-        <w:right w:w="108" w:type="dxa"/>
-      </w:tblCellMar>
     </w:tblPr>
     <w:tblStylePr w:type="firstRow">
       <w:rPr>

</xml_diff>